<commit_message>
young sellers - to the top, 10 years of work - is a first block.
</commit_message>
<xml_diff>
--- a/Статья в Панораму событий по итогам сентября.docx
+++ b/Статья в Панораму событий по итогам сентября.docx
@@ -46,22 +46,19 @@
       </w:r>
     </w:p>
     <w:p>
-      <w:pPr>
-        <w:jc w:val="center"/>
-      </w:pPr>
-      <w:bookmarkStart w:id="0" w:name="_GoBack"/>
-      <w:bookmarkEnd w:id="0"/>
-      <w:r>
-        <w:t>Кто же наши герои:</w:t>
-      </w:r>
-    </w:p>
-    <w:p>
+      <w:r>
+        <w:t xml:space="preserve">Началось собрание с поздравления: </w:t>
+      </w:r>
       <w:r>
         <w:t>С 10-летием работы в компании поздравляем Валентину Лелюхину, ОТМ Альтаир</w:t>
       </w:r>
     </w:p>
     <w:p>
       <w:r>
+        <w:rPr>
+          <w:noProof/>
+          <w:lang w:eastAsia="ru-RU"/>
+        </w:rPr>
         <w:drawing>
           <wp:inline distT="0" distB="0" distL="0" distR="0" wp14:anchorId="5DAE069E" wp14:editId="7840C0B3">
             <wp:extent cx="4572638" cy="2572109"/>
@@ -99,6 +96,116 @@
         </w:drawing>
       </w:r>
     </w:p>
+    <w:p/>
+    <w:p>
+      <w:r>
+        <w:t>Далее</w:t>
+      </w:r>
+      <w:r>
+        <w:t xml:space="preserve"> на собрании поздравляли </w:t>
+      </w:r>
+      <w:proofErr w:type="gramStart"/>
+      <w:r>
+        <w:t>наших</w:t>
+      </w:r>
+      <w:proofErr w:type="gramEnd"/>
+      <w:r>
+        <w:t xml:space="preserve"> новых сотрудников, успешно прошедших испытательный срок:</w:t>
+      </w:r>
+    </w:p>
+    <w:p>
+      <w:pPr>
+        <w:pStyle w:val="a3"/>
+        <w:numPr>
+          <w:ilvl w:val="0"/>
+          <w:numId w:val="1"/>
+        </w:numPr>
+      </w:pPr>
+      <w:r>
+        <w:t xml:space="preserve">Елену </w:t>
+      </w:r>
+      <w:proofErr w:type="spellStart"/>
+      <w:r>
+        <w:t>Милованову</w:t>
+      </w:r>
+      <w:proofErr w:type="spellEnd"/>
+      <w:r>
+        <w:t>, ОТМ Афина</w:t>
+      </w:r>
+    </w:p>
+    <w:p>
+      <w:pPr>
+        <w:pStyle w:val="a3"/>
+        <w:numPr>
+          <w:ilvl w:val="0"/>
+          <w:numId w:val="1"/>
+        </w:numPr>
+      </w:pPr>
+      <w:r>
+        <w:t>Дарью Матвейкину, ОТМ Альтаир</w:t>
+      </w:r>
+    </w:p>
+    <w:p>
+      <w:pPr>
+        <w:pStyle w:val="a3"/>
+        <w:numPr>
+          <w:ilvl w:val="0"/>
+          <w:numId w:val="1"/>
+        </w:numPr>
+      </w:pPr>
+      <w:r>
+        <w:t xml:space="preserve">Наталью </w:t>
+      </w:r>
+      <w:proofErr w:type="spellStart"/>
+      <w:r>
+        <w:t>Сержантову</w:t>
+      </w:r>
+      <w:proofErr w:type="spellEnd"/>
+      <w:r>
+        <w:t>, ОТМ Альтаир</w:t>
+      </w:r>
+    </w:p>
+    <w:p>
+      <w:pPr>
+        <w:pStyle w:val="a3"/>
+        <w:numPr>
+          <w:ilvl w:val="0"/>
+          <w:numId w:val="1"/>
+        </w:numPr>
+      </w:pPr>
+      <w:r>
+        <w:t>Алёну Салтанову, ОП Альфа</w:t>
+      </w:r>
+      <w:bookmarkStart w:id="0" w:name="_GoBack"/>
+      <w:bookmarkEnd w:id="0"/>
+    </w:p>
+    <w:p>
+      <w:r>
+        <w:t>По традиции, им вручили значки сотрудников нашей компании.</w:t>
+      </w:r>
+    </w:p>
+    <w:p/>
+    <w:p>
+      <w:r>
+        <w:t xml:space="preserve">Затем, по традиции, были подведены итоги работы Департамента, после чего, перешли к долгожданному награждению </w:t>
+      </w:r>
+      <w:proofErr w:type="gramStart"/>
+      <w:r>
+        <w:t>лучших</w:t>
+      </w:r>
+      <w:proofErr w:type="gramEnd"/>
+      <w:r>
+        <w:t>!</w:t>
+      </w:r>
+    </w:p>
+    <w:p>
+      <w:pPr>
+        <w:jc w:val="center"/>
+      </w:pPr>
+      <w:r>
+        <w:t>Кто же наши герои:</w:t>
+      </w:r>
+    </w:p>
     <w:p>
       <w:r>
         <w:t>Лучшим отделом продаж стал ОП Феникс, руководитель Сергей Коваленко</w:t>
@@ -106,6 +213,11 @@
     </w:p>
     <w:p>
       <w:r>
+        <w:rPr>
+          <w:noProof/>
+          <w:lang w:eastAsia="ru-RU"/>
+        </w:rPr>
+        <w:lastRenderedPageBreak/>
         <w:drawing>
           <wp:inline distT="0" distB="0" distL="0" distR="0" wp14:anchorId="672D830B" wp14:editId="58092C1D">
             <wp:extent cx="4572638" cy="2572109"/>
@@ -145,17 +257,15 @@
     </w:p>
     <w:p>
       <w:r>
-        <w:t xml:space="preserve">Лучший отдел телефонного маркетинга – ОТМ Бета, руководитель Юлия </w:t>
-      </w:r>
-      <w:proofErr w:type="spellStart"/>
-      <w:r>
-        <w:t>Никиткова</w:t>
-      </w:r>
-      <w:proofErr w:type="spellEnd"/>
-    </w:p>
-    <w:p>
-      <w:r>
-        <w:lastRenderedPageBreak/>
+        <w:t>Лучший отдел телефонного маркетинга – ОТМ Бета, руководитель Юлия Никиткова</w:t>
+      </w:r>
+    </w:p>
+    <w:p>
+      <w:r>
+        <w:rPr>
+          <w:noProof/>
+          <w:lang w:eastAsia="ru-RU"/>
+        </w:rPr>
         <w:drawing>
           <wp:inline distT="0" distB="0" distL="0" distR="0" wp14:anchorId="72EE3CAF" wp14:editId="389AF1D9">
             <wp:extent cx="4572638" cy="2572109"/>
@@ -209,6 +319,10 @@
     </w:p>
     <w:p>
       <w:r>
+        <w:rPr>
+          <w:noProof/>
+          <w:lang w:eastAsia="ru-RU"/>
+        </w:rPr>
         <w:drawing>
           <wp:inline distT="0" distB="0" distL="0" distR="0" wp14:anchorId="2B3CD771" wp14:editId="5821DA13">
             <wp:extent cx="4572638" cy="2572109"/>
@@ -270,7 +384,10 @@
     </w:p>
     <w:p>
       <w:r>
-        <w:lastRenderedPageBreak/>
+        <w:rPr>
+          <w:noProof/>
+          <w:lang w:eastAsia="ru-RU"/>
+        </w:rPr>
         <w:drawing>
           <wp:inline distT="0" distB="0" distL="0" distR="0" wp14:anchorId="25B7E472" wp14:editId="1AC39F37">
             <wp:extent cx="4572638" cy="2572109"/>
@@ -311,27 +428,15 @@
     <w:p/>
     <w:p>
       <w:r>
-        <w:t xml:space="preserve">Лучшей среди специалистов по развитию отношений с Клиентами стала Ольга </w:t>
-      </w:r>
-      <w:proofErr w:type="spellStart"/>
-      <w:r>
-        <w:t>Добрица</w:t>
-      </w:r>
-      <w:proofErr w:type="spellEnd"/>
-      <w:r>
-        <w:t xml:space="preserve">, </w:t>
-      </w:r>
-      <w:proofErr w:type="gramStart"/>
-      <w:r>
-        <w:t>СБ</w:t>
-      </w:r>
-      <w:proofErr w:type="gramEnd"/>
-      <w:r>
-        <w:t xml:space="preserve"> Север</w:t>
-      </w:r>
-    </w:p>
-    <w:p>
-      <w:r>
+        <w:t>Лучшей среди специалистов по развитию отношений с Клиентами стала Ольга Добрица, СБ Север</w:t>
+      </w:r>
+    </w:p>
+    <w:p>
+      <w:r>
+        <w:rPr>
+          <w:noProof/>
+          <w:lang w:eastAsia="ru-RU"/>
+        </w:rPr>
         <w:drawing>
           <wp:inline distT="0" distB="0" distL="0" distR="0" wp14:anchorId="5DBFC47D" wp14:editId="20E1E281">
             <wp:extent cx="4572638" cy="2572109"/>
@@ -372,6 +477,7 @@
     <w:p/>
     <w:p>
       <w:r>
+        <w:lastRenderedPageBreak/>
         <w:t xml:space="preserve">Виртуоз рекомендаций по продажам в сентябре – Аркадий </w:t>
       </w:r>
       <w:proofErr w:type="spellStart"/>
@@ -383,6 +489,10 @@
         <w:t>, ОП Астра</w:t>
       </w:r>
       <w:r>
+        <w:rPr>
+          <w:noProof/>
+          <w:lang w:eastAsia="ru-RU"/>
+        </w:rPr>
         <w:drawing>
           <wp:inline distT="0" distB="0" distL="0" distR="0" wp14:anchorId="14BB2258" wp14:editId="6A213546">
             <wp:extent cx="4572638" cy="2572109"/>
@@ -422,12 +532,15 @@
     </w:p>
     <w:p>
       <w:r>
-        <w:lastRenderedPageBreak/>
         <w:t>Мастерами рекомендаций по продажам стал ОП Астра, руководитель Михаил Рябов</w:t>
       </w:r>
     </w:p>
     <w:p>
       <w:r>
+        <w:rPr>
+          <w:noProof/>
+          <w:lang w:eastAsia="ru-RU"/>
+        </w:rPr>
         <w:drawing>
           <wp:inline distT="0" distB="0" distL="0" distR="0" wp14:anchorId="1705BE2F" wp14:editId="525DDF4C">
             <wp:extent cx="4572638" cy="2572109"/>
@@ -468,22 +581,14 @@
     <w:p/>
     <w:p>
       <w:r>
-        <w:t xml:space="preserve">Лучший сотрудник поддержки продаж  - Олеся </w:t>
+        <w:t xml:space="preserve">Лучший сотрудник поддержки продаж  - Олеся Четверикова, </w:t>
       </w:r>
       <w:proofErr w:type="spellStart"/>
       <w:r>
-        <w:t>Четверикова</w:t>
+        <w:t>и.о</w:t>
       </w:r>
       <w:proofErr w:type="spellEnd"/>
       <w:r>
-        <w:t xml:space="preserve">, </w:t>
-      </w:r>
-      <w:proofErr w:type="spellStart"/>
-      <w:r>
-        <w:t>и.о</w:t>
-      </w:r>
-      <w:proofErr w:type="spellEnd"/>
-      <w:r>
         <w:t xml:space="preserve">. руководителя </w:t>
       </w:r>
       <w:proofErr w:type="gramStart"/>
@@ -494,6 +599,11 @@
     </w:p>
     <w:p>
       <w:r>
+        <w:rPr>
+          <w:noProof/>
+          <w:lang w:eastAsia="ru-RU"/>
+        </w:rPr>
+        <w:lastRenderedPageBreak/>
         <w:drawing>
           <wp:inline distT="0" distB="0" distL="0" distR="0" wp14:anchorId="764C58B9" wp14:editId="69F4A38C">
             <wp:extent cx="4572638" cy="2572109"/>
@@ -537,82 +647,13 @@
       </w:r>
     </w:p>
     <w:p>
-      <w:r>
-        <w:t>Также на собрании поздравляли наших новых сотрудников, успешно прошедших испытательный срок:</w:t>
-      </w:r>
-    </w:p>
-    <w:p>
-      <w:pPr>
-        <w:pStyle w:val="a3"/>
-        <w:numPr>
-          <w:ilvl w:val="0"/>
-          <w:numId w:val="1"/>
-        </w:numPr>
-      </w:pPr>
-      <w:r>
-        <w:t xml:space="preserve">Елену </w:t>
-      </w:r>
-      <w:proofErr w:type="spellStart"/>
-      <w:r>
-        <w:t>Милованову</w:t>
-      </w:r>
-      <w:proofErr w:type="spellEnd"/>
-      <w:r>
-        <w:t>, ОТМ Афина</w:t>
-      </w:r>
-    </w:p>
-    <w:p>
-      <w:pPr>
-        <w:pStyle w:val="a3"/>
-        <w:numPr>
-          <w:ilvl w:val="0"/>
-          <w:numId w:val="1"/>
-        </w:numPr>
-      </w:pPr>
-      <w:r>
-        <w:t>Дарью Матвейкину, ОТМ Альтаир</w:t>
-      </w:r>
-    </w:p>
-    <w:p>
-      <w:pPr>
-        <w:pStyle w:val="a3"/>
-        <w:numPr>
-          <w:ilvl w:val="0"/>
-          <w:numId w:val="1"/>
-        </w:numPr>
-      </w:pPr>
-      <w:r>
-        <w:t xml:space="preserve">Наталью </w:t>
-      </w:r>
-      <w:proofErr w:type="spellStart"/>
-      <w:r>
-        <w:t>Сержантову</w:t>
-      </w:r>
-      <w:proofErr w:type="spellEnd"/>
-      <w:r>
-        <w:t>, ОТМ Альтаир</w:t>
-      </w:r>
-    </w:p>
-    <w:p>
-      <w:pPr>
-        <w:pStyle w:val="a3"/>
-        <w:numPr>
-          <w:ilvl w:val="0"/>
-          <w:numId w:val="1"/>
-        </w:numPr>
-      </w:pPr>
-      <w:r>
-        <w:t>Алёну Салтанову, ОП Альфа</w:t>
-      </w:r>
-    </w:p>
-    <w:p>
-      <w:r>
-        <w:t>По традиции, им вручили значки сотрудников нашей компании.</w:t>
-      </w:r>
-    </w:p>
-    <w:p>
-      <w:r>
-        <w:t>Поздравляем вас с первыми успехами и желаем многочисленных побед в будущем!</w:t>
+      <w:proofErr w:type="gramStart"/>
+      <w:r>
+        <w:t>Поздравляем вас с первыми успехами и желаем</w:t>
+      </w:r>
+      <w:proofErr w:type="gramEnd"/>
+      <w:r>
+        <w:t xml:space="preserve"> многочисленных побед в будущем!</w:t>
       </w:r>
     </w:p>
     <w:sectPr>
@@ -910,7 +951,6 @@
   <w:style w:type="character" w:default="1" w:styleId="a0">
     <w:name w:val="Default Paragraph Font"/>
     <w:uiPriority w:val="1"/>
-    <w:semiHidden/>
     <w:unhideWhenUsed/>
   </w:style>
   <w:style w:type="table" w:default="1" w:styleId="a1">
@@ -1142,7 +1182,6 @@
   <w:style w:type="character" w:default="1" w:styleId="a0">
     <w:name w:val="Default Paragraph Font"/>
     <w:uiPriority w:val="1"/>
-    <w:semiHidden/>
     <w:unhideWhenUsed/>
   </w:style>
   <w:style w:type="table" w:default="1" w:styleId="a1">

</xml_diff>

<commit_message>
Congratulations of young sellers moved to appropriate place.
</commit_message>
<xml_diff>
--- a/Статья в Панораму событий по итогам сентября.docx
+++ b/Статья в Панораму событий по итогам сентября.docx
@@ -99,18 +99,15 @@
     <w:p/>
     <w:p>
       <w:r>
-        <w:t>Далее</w:t>
-      </w:r>
-      <w:r>
-        <w:t xml:space="preserve"> на собрании поздравляли </w:t>
+        <w:t xml:space="preserve">Далее на собрании поздравляли наших новых сотрудников, успешно прошедших </w:t>
       </w:r>
       <w:proofErr w:type="gramStart"/>
       <w:r>
-        <w:t>наших</w:t>
+        <w:t>испытательный</w:t>
       </w:r>
       <w:proofErr w:type="gramEnd"/>
       <w:r>
-        <w:t xml:space="preserve"> новых сотрудников, успешно прошедших испытательный срок:</w:t>
+        <w:t xml:space="preserve"> срок:</w:t>
       </w:r>
     </w:p>
     <w:p>
@@ -176,26 +173,34 @@
       <w:r>
         <w:t>Алёну Салтанову, ОП Альфа</w:t>
       </w:r>
+    </w:p>
+    <w:p>
+      <w:r>
+        <w:t>По традиции, им вручили значки сотрудников нашей компании.</w:t>
+      </w:r>
+      <w:r>
+        <w:t xml:space="preserve"> </w:t>
+      </w:r>
+      <w:r>
+        <w:t xml:space="preserve">Поздравляем </w:t>
+      </w:r>
+      <w:r>
+        <w:t>их</w:t>
+      </w:r>
+      <w:r>
+        <w:t xml:space="preserve"> с первыми успехами и желаем многочисленных побед в будущем!</w:t>
+      </w:r>
+    </w:p>
+    <w:p/>
+    <w:p/>
+    <w:p>
+      <w:r>
+        <w:t>Затем были подведены итоги работы Департамента, после чего</w:t>
+      </w:r>
       <w:bookmarkStart w:id="0" w:name="_GoBack"/>
       <w:bookmarkEnd w:id="0"/>
-    </w:p>
-    <w:p>
-      <w:r>
-        <w:t>По традиции, им вручили значки сотрудников нашей компании.</w:t>
-      </w:r>
-    </w:p>
-    <w:p/>
-    <w:p>
-      <w:r>
-        <w:t xml:space="preserve">Затем, по традиции, были подведены итоги работы Департамента, после чего, перешли к долгожданному награждению </w:t>
-      </w:r>
-      <w:proofErr w:type="gramStart"/>
-      <w:r>
-        <w:t>лучших</w:t>
-      </w:r>
-      <w:proofErr w:type="gramEnd"/>
-      <w:r>
-        <w:t>!</w:t>
+      <w:r>
+        <w:t xml:space="preserve"> перешли к долгожданному награждению лучших!</w:t>
       </w:r>
     </w:p>
     <w:p>
@@ -581,7 +586,15 @@
     <w:p/>
     <w:p>
       <w:r>
-        <w:t xml:space="preserve">Лучший сотрудник поддержки продаж  - Олеся Четверикова, </w:t>
+        <w:t xml:space="preserve">Лучший сотрудник поддержки продаж  - Олеся </w:t>
+      </w:r>
+      <w:proofErr w:type="spellStart"/>
+      <w:r>
+        <w:t>Четверикова</w:t>
+      </w:r>
+      <w:proofErr w:type="spellEnd"/>
+      <w:r>
+        <w:t xml:space="preserve">, </w:t>
       </w:r>
       <w:proofErr w:type="spellStart"/>
       <w:r>
@@ -644,16 +657,6 @@
     <w:p>
       <w:r>
         <w:t>Поздравляем победителей! Вдохновляйтесь их успехом, стремитесь к большему и становитесь героем следующих собраний ДП!</w:t>
-      </w:r>
-    </w:p>
-    <w:p>
-      <w:proofErr w:type="gramStart"/>
-      <w:r>
-        <w:t>Поздравляем вас с первыми успехами и желаем</w:t>
-      </w:r>
-      <w:proofErr w:type="gramEnd"/>
-      <w:r>
-        <w:t xml:space="preserve"> многочисленных побед в будущем!</w:t>
       </w:r>
     </w:p>
     <w:sectPr>
@@ -951,6 +954,7 @@
   <w:style w:type="character" w:default="1" w:styleId="a0">
     <w:name w:val="Default Paragraph Font"/>
     <w:uiPriority w:val="1"/>
+    <w:semiHidden/>
     <w:unhideWhenUsed/>
   </w:style>
   <w:style w:type="table" w:default="1" w:styleId="a1">
@@ -1182,6 +1186,7 @@
   <w:style w:type="character" w:default="1" w:styleId="a0">
     <w:name w:val="Default Paragraph Font"/>
     <w:uiPriority w:val="1"/>
+    <w:semiHidden/>
     <w:unhideWhenUsed/>
   </w:style>
   <w:style w:type="table" w:default="1" w:styleId="a1">

</xml_diff>

<commit_message>
The size of the first picture was increased.
</commit_message>
<xml_diff>
--- a/Статья в Панораму событий по итогам сентября.docx
+++ b/Статья в Панораму событий по итогам сентября.docx
@@ -54,6 +54,7 @@
       </w:r>
     </w:p>
     <w:p>
+      <w:bookmarkStart w:id="0" w:name="_GoBack"/>
       <w:r>
         <w:rPr>
           <w:noProof/>
@@ -61,8 +62,8 @@
         </w:rPr>
         <w:drawing>
           <wp:inline distT="0" distB="0" distL="0" distR="0" wp14:anchorId="5DAE069E" wp14:editId="7840C0B3">
-            <wp:extent cx="4572638" cy="2572109"/>
-            <wp:effectExtent l="0" t="0" r="0" b="0"/>
+            <wp:extent cx="13034513" cy="7331914"/>
+            <wp:effectExtent l="0" t="0" r="0" b="2540"/>
             <wp:docPr id="1" name="Рисунок 1"/>
             <wp:cNvGraphicFramePr>
               <a:graphicFrameLocks xmlns:a="http://schemas.openxmlformats.org/drawingml/2006/main" noChangeAspect="1"/>
@@ -83,7 +84,7 @@
                   <pic:spPr>
                     <a:xfrm>
                       <a:off x="0" y="0"/>
-                      <a:ext cx="4572638" cy="2572109"/>
+                      <a:ext cx="13041804" cy="7336015"/>
                     </a:xfrm>
                     <a:prstGeom prst="rect">
                       <a:avLst/>
@@ -95,19 +96,21 @@
           </wp:inline>
         </w:drawing>
       </w:r>
+      <w:bookmarkEnd w:id="0"/>
     </w:p>
     <w:p/>
     <w:p>
       <w:r>
-        <w:t xml:space="preserve">Далее на собрании поздравляли наших новых сотрудников, успешно прошедших </w:t>
+        <w:lastRenderedPageBreak/>
+        <w:t xml:space="preserve">Далее на собрании поздравляли </w:t>
       </w:r>
       <w:proofErr w:type="gramStart"/>
       <w:r>
-        <w:t>испытательный</w:t>
+        <w:t>наших</w:t>
       </w:r>
       <w:proofErr w:type="gramEnd"/>
       <w:r>
-        <w:t xml:space="preserve"> срок:</w:t>
+        <w:t xml:space="preserve"> новых сотрудников, успешно прошедших испытательный срок:</w:t>
       </w:r>
     </w:p>
     <w:p>
@@ -179,28 +182,14 @@
         <w:t>По традиции, им вручили значки сотрудников нашей компании.</w:t>
       </w:r>
       <w:r>
-        <w:t xml:space="preserve"> </w:t>
-      </w:r>
-      <w:r>
-        <w:t xml:space="preserve">Поздравляем </w:t>
-      </w:r>
-      <w:r>
-        <w:t>их</w:t>
-      </w:r>
-      <w:r>
-        <w:t xml:space="preserve"> с первыми успехами и желаем многочисленных побед в будущем!</w:t>
+        <w:t xml:space="preserve"> Поздравляем их с первыми успехами и желаем многочисленных побед в будущем!</w:t>
       </w:r>
     </w:p>
     <w:p/>
     <w:p/>
     <w:p>
       <w:r>
-        <w:t>Затем были подведены итоги работы Департамента, после чего</w:t>
-      </w:r>
-      <w:bookmarkStart w:id="0" w:name="_GoBack"/>
-      <w:bookmarkEnd w:id="0"/>
-      <w:r>
-        <w:t xml:space="preserve"> перешли к долгожданному награждению лучших!</w:t>
+        <w:t>Затем были подведены итоги работы Департамента, после чего перешли к долгожданному награждению лучших!</w:t>
       </w:r>
     </w:p>
     <w:p>
@@ -222,7 +211,6 @@
           <w:noProof/>
           <w:lang w:eastAsia="ru-RU"/>
         </w:rPr>
-        <w:lastRenderedPageBreak/>
         <w:drawing>
           <wp:inline distT="0" distB="0" distL="0" distR="0" wp14:anchorId="672D830B" wp14:editId="58092C1D">
             <wp:extent cx="4572638" cy="2572109"/>
@@ -271,6 +259,7 @@
           <w:noProof/>
           <w:lang w:eastAsia="ru-RU"/>
         </w:rPr>
+        <w:lastRenderedPageBreak/>
         <w:drawing>
           <wp:inline distT="0" distB="0" distL="0" distR="0" wp14:anchorId="72EE3CAF" wp14:editId="389AF1D9">
             <wp:extent cx="4572638" cy="2572109"/>
@@ -393,6 +382,7 @@
           <w:noProof/>
           <w:lang w:eastAsia="ru-RU"/>
         </w:rPr>
+        <w:lastRenderedPageBreak/>
         <w:drawing>
           <wp:inline distT="0" distB="0" distL="0" distR="0" wp14:anchorId="25B7E472" wp14:editId="1AC39F37">
             <wp:extent cx="4572638" cy="2572109"/>
@@ -482,7 +472,6 @@
     <w:p/>
     <w:p>
       <w:r>
-        <w:lastRenderedPageBreak/>
         <w:t xml:space="preserve">Виртуоз рекомендаций по продажам в сентябре – Аркадий </w:t>
       </w:r>
       <w:proofErr w:type="spellStart"/>
@@ -537,6 +526,7 @@
     </w:p>
     <w:p>
       <w:r>
+        <w:lastRenderedPageBreak/>
         <w:t>Мастерами рекомендаций по продажам стал ОП Астра, руководитель Михаил Рябов</w:t>
       </w:r>
     </w:p>
@@ -586,15 +576,7 @@
     <w:p/>
     <w:p>
       <w:r>
-        <w:t xml:space="preserve">Лучший сотрудник поддержки продаж  - Олеся </w:t>
-      </w:r>
-      <w:proofErr w:type="spellStart"/>
-      <w:r>
-        <w:t>Четверикова</w:t>
-      </w:r>
-      <w:proofErr w:type="spellEnd"/>
-      <w:r>
-        <w:t xml:space="preserve">, </w:t>
+        <w:t xml:space="preserve">Лучший сотрудник поддержки продаж  - Олеся Четверикова, </w:t>
       </w:r>
       <w:proofErr w:type="spellStart"/>
       <w:r>
@@ -616,7 +598,6 @@
           <w:noProof/>
           <w:lang w:eastAsia="ru-RU"/>
         </w:rPr>
-        <w:lastRenderedPageBreak/>
         <w:drawing>
           <wp:inline distT="0" distB="0" distL="0" distR="0" wp14:anchorId="764C58B9" wp14:editId="69F4A38C">
             <wp:extent cx="4572638" cy="2572109"/>

</xml_diff>

<commit_message>
The size of the first picture was decreased, so it became the same as at commit a85687b.
</commit_message>
<xml_diff>
--- a/Статья в Панораму событий по итогам сентября.docx
+++ b/Статья в Панораму событий по итогам сентября.docx
@@ -54,7 +54,6 @@
       </w:r>
     </w:p>
     <w:p>
-      <w:bookmarkStart w:id="0" w:name="_GoBack"/>
       <w:r>
         <w:rPr>
           <w:noProof/>
@@ -62,8 +61,8 @@
         </w:rPr>
         <w:drawing>
           <wp:inline distT="0" distB="0" distL="0" distR="0" wp14:anchorId="5DAE069E" wp14:editId="7840C0B3">
-            <wp:extent cx="13034513" cy="7331914"/>
-            <wp:effectExtent l="0" t="0" r="0" b="2540"/>
+            <wp:extent cx="4572638" cy="2572109"/>
+            <wp:effectExtent l="0" t="0" r="0" b="0"/>
             <wp:docPr id="1" name="Рисунок 1"/>
             <wp:cNvGraphicFramePr>
               <a:graphicFrameLocks xmlns:a="http://schemas.openxmlformats.org/drawingml/2006/main" noChangeAspect="1"/>
@@ -84,7 +83,7 @@
                   <pic:spPr>
                     <a:xfrm>
                       <a:off x="0" y="0"/>
-                      <a:ext cx="13041804" cy="7336015"/>
+                      <a:ext cx="4572638" cy="2572109"/>
                     </a:xfrm>
                     <a:prstGeom prst="rect">
                       <a:avLst/>
@@ -96,21 +95,19 @@
           </wp:inline>
         </w:drawing>
       </w:r>
-      <w:bookmarkEnd w:id="0"/>
     </w:p>
     <w:p/>
     <w:p>
       <w:r>
-        <w:lastRenderedPageBreak/>
-        <w:t xml:space="preserve">Далее на собрании поздравляли </w:t>
+        <w:t xml:space="preserve">Далее на собрании поздравляли наших новых сотрудников, успешно прошедших </w:t>
       </w:r>
       <w:proofErr w:type="gramStart"/>
       <w:r>
-        <w:t>наших</w:t>
+        <w:t>испытательный</w:t>
       </w:r>
       <w:proofErr w:type="gramEnd"/>
       <w:r>
-        <w:t xml:space="preserve"> новых сотрудников, успешно прошедших испытательный срок:</w:t>
+        <w:t xml:space="preserve"> срок:</w:t>
       </w:r>
     </w:p>
     <w:p>
@@ -182,14 +179,28 @@
         <w:t>По традиции, им вручили значки сотрудников нашей компании.</w:t>
       </w:r>
       <w:r>
-        <w:t xml:space="preserve"> Поздравляем их с первыми успехами и желаем многочисленных побед в будущем!</w:t>
+        <w:t xml:space="preserve"> </w:t>
+      </w:r>
+      <w:r>
+        <w:t xml:space="preserve">Поздравляем </w:t>
+      </w:r>
+      <w:r>
+        <w:t>их</w:t>
+      </w:r>
+      <w:r>
+        <w:t xml:space="preserve"> с первыми успехами и желаем многочисленных побед в будущем!</w:t>
       </w:r>
     </w:p>
     <w:p/>
     <w:p/>
     <w:p>
       <w:r>
-        <w:t>Затем были подведены итоги работы Департамента, после чего перешли к долгожданному награждению лучших!</w:t>
+        <w:t>Затем были подведены итоги работы Департамента, после чего</w:t>
+      </w:r>
+      <w:bookmarkStart w:id="0" w:name="_GoBack"/>
+      <w:bookmarkEnd w:id="0"/>
+      <w:r>
+        <w:t xml:space="preserve"> перешли к долгожданному награждению лучших!</w:t>
       </w:r>
     </w:p>
     <w:p>
@@ -211,6 +222,7 @@
           <w:noProof/>
           <w:lang w:eastAsia="ru-RU"/>
         </w:rPr>
+        <w:lastRenderedPageBreak/>
         <w:drawing>
           <wp:inline distT="0" distB="0" distL="0" distR="0" wp14:anchorId="672D830B" wp14:editId="58092C1D">
             <wp:extent cx="4572638" cy="2572109"/>
@@ -259,7 +271,6 @@
           <w:noProof/>
           <w:lang w:eastAsia="ru-RU"/>
         </w:rPr>
-        <w:lastRenderedPageBreak/>
         <w:drawing>
           <wp:inline distT="0" distB="0" distL="0" distR="0" wp14:anchorId="72EE3CAF" wp14:editId="389AF1D9">
             <wp:extent cx="4572638" cy="2572109"/>
@@ -382,7 +393,6 @@
           <w:noProof/>
           <w:lang w:eastAsia="ru-RU"/>
         </w:rPr>
-        <w:lastRenderedPageBreak/>
         <w:drawing>
           <wp:inline distT="0" distB="0" distL="0" distR="0" wp14:anchorId="25B7E472" wp14:editId="1AC39F37">
             <wp:extent cx="4572638" cy="2572109"/>
@@ -472,6 +482,7 @@
     <w:p/>
     <w:p>
       <w:r>
+        <w:lastRenderedPageBreak/>
         <w:t xml:space="preserve">Виртуоз рекомендаций по продажам в сентябре – Аркадий </w:t>
       </w:r>
       <w:proofErr w:type="spellStart"/>
@@ -526,7 +537,6 @@
     </w:p>
     <w:p>
       <w:r>
-        <w:lastRenderedPageBreak/>
         <w:t>Мастерами рекомендаций по продажам стал ОП Астра, руководитель Михаил Рябов</w:t>
       </w:r>
     </w:p>
@@ -576,7 +586,15 @@
     <w:p/>
     <w:p>
       <w:r>
-        <w:t xml:space="preserve">Лучший сотрудник поддержки продаж  - Олеся Четверикова, </w:t>
+        <w:t xml:space="preserve">Лучший сотрудник поддержки продаж  - Олеся </w:t>
+      </w:r>
+      <w:proofErr w:type="spellStart"/>
+      <w:r>
+        <w:t>Четверикова</w:t>
+      </w:r>
+      <w:proofErr w:type="spellEnd"/>
+      <w:r>
+        <w:t xml:space="preserve">, </w:t>
       </w:r>
       <w:proofErr w:type="spellStart"/>
       <w:r>
@@ -598,6 +616,7 @@
           <w:noProof/>
           <w:lang w:eastAsia="ru-RU"/>
         </w:rPr>
+        <w:lastRenderedPageBreak/>
         <w:drawing>
           <wp:inline distT="0" distB="0" distL="0" distR="0" wp14:anchorId="764C58B9" wp14:editId="69F4A38C">
             <wp:extent cx="4572638" cy="2572109"/>

</xml_diff>